<commit_message>
MODIFY trunk/Minutes/2010_11_25.docx Add the content of the discussion.
</commit_message>
<xml_diff>
--- a/Minutes/2010_11_25.docx
+++ b/Minutes/2010_11_25.docx
@@ -1,6 +1,6 @@
 
 <file path=word/document.xml><?xml version="1.0" encoding="utf-8"?>
-<w:document xmlns:wpc="http://schemas.microsoft.com/office/word/2010/wordprocessingCanvas" xmlns:mc="http://schemas.openxmlformats.org/markup-compatibility/2006" xmlns:o="urn:schemas-microsoft-com:office:office" xmlns:r="http://schemas.openxmlformats.org/officeDocument/2006/relationships" xmlns:m="http://schemas.openxmlformats.org/officeDocument/2006/math" xmlns:v="urn:schemas-microsoft-com:vml" xmlns:wp14="http://schemas.microsoft.com/office/word/2010/wordprocessingDrawing" xmlns:wp="http://schemas.openxmlformats.org/drawingml/2006/wordprocessingDrawing" xmlns:w10="urn:schemas-microsoft-com:office:word" xmlns:w="http://schemas.openxmlformats.org/wordprocessingml/2006/main" xmlns:w14="http://schemas.microsoft.com/office/word/2010/wordml" xmlns:wpg="http://schemas.microsoft.com/office/word/2010/wordprocessingGroup" xmlns:wpi="http://schemas.microsoft.com/office/word/2010/wordprocessingInk" xmlns:wne="http://schemas.microsoft.com/office/word/2006/wordml" xmlns:wps="http://schemas.microsoft.com/office/word/2010/wordprocessingShape" mc:Ignorable="w14 wp14">
+<w:document xmlns:ve="http://schemas.openxmlformats.org/markup-compatibility/2006" xmlns:o="urn:schemas-microsoft-com:office:office" xmlns:r="http://schemas.openxmlformats.org/officeDocument/2006/relationships" xmlns:m="http://schemas.openxmlformats.org/officeDocument/2006/math" xmlns:v="urn:schemas-microsoft-com:vml" xmlns:wp="http://schemas.openxmlformats.org/drawingml/2006/wordprocessingDrawing" xmlns:w10="urn:schemas-microsoft-com:office:word" xmlns:w="http://schemas.openxmlformats.org/wordprocessingml/2006/main" xmlns:wne="http://schemas.microsoft.com/office/word/2006/wordml">
   <w:body>
     <w:p>
       <w:pPr>
@@ -38,10 +38,276 @@
       <w:pPr>
         <w:pStyle w:val="ListParagraph"/>
         <w:numPr>
-          <w:ilvl w:val="1"/>
-          <w:numId w:val="1"/>
-        </w:numPr>
-      </w:pPr>
+          <w:ilvl w:val="2"/>
+          <w:numId w:val="1"/>
+        </w:numPr>
+      </w:pPr>
+      <w:r>
+        <w:t>Process 1:</w:t>
+      </w:r>
+    </w:p>
+    <w:p>
+      <w:pPr>
+        <w:pStyle w:val="ListParagraph"/>
+        <w:numPr>
+          <w:ilvl w:val="3"/>
+          <w:numId w:val="1"/>
+        </w:numPr>
+      </w:pPr>
+      <w:r>
+        <w:t xml:space="preserve">Add normalized </w:t>
+      </w:r>
+    </w:p>
+    <w:p>
+      <w:pPr>
+        <w:pStyle w:val="ListParagraph"/>
+        <w:numPr>
+          <w:ilvl w:val="3"/>
+          <w:numId w:val="1"/>
+        </w:numPr>
+      </w:pPr>
+      <w:r>
+        <w:t>Correct data flow</w:t>
+      </w:r>
+    </w:p>
+    <w:p>
+      <w:pPr>
+        <w:pStyle w:val="ListParagraph"/>
+        <w:numPr>
+          <w:ilvl w:val="2"/>
+          <w:numId w:val="1"/>
+        </w:numPr>
+      </w:pPr>
+      <w:r>
+        <w:t>Process 3:</w:t>
+      </w:r>
+    </w:p>
+    <w:p>
+      <w:pPr>
+        <w:pStyle w:val="ListParagraph"/>
+        <w:numPr>
+          <w:ilvl w:val="3"/>
+          <w:numId w:val="1"/>
+        </w:numPr>
+      </w:pPr>
+      <w:proofErr w:type="spellStart"/>
+      <w:r>
+        <w:t>HyperAlert</w:t>
+      </w:r>
+      <w:proofErr w:type="spellEnd"/>
+      <w:r>
+        <w:t xml:space="preserve">  </w:t>
+      </w:r>
+      <w:proofErr w:type="spellStart"/>
+      <w:r>
+        <w:t>vs</w:t>
+      </w:r>
+      <w:proofErr w:type="spellEnd"/>
+      <w:r>
+        <w:t xml:space="preserve"> </w:t>
+      </w:r>
+      <w:proofErr w:type="spellStart"/>
+      <w:r>
+        <w:t>HyperAlertType</w:t>
+      </w:r>
+      <w:proofErr w:type="spellEnd"/>
+    </w:p>
+    <w:p>
+      <w:pPr>
+        <w:pStyle w:val="ListParagraph"/>
+        <w:numPr>
+          <w:ilvl w:val="3"/>
+          <w:numId w:val="1"/>
+        </w:numPr>
+      </w:pPr>
+      <w:r>
+        <w:t xml:space="preserve">Discuss </w:t>
+      </w:r>
+      <w:proofErr w:type="spellStart"/>
+      <w:r>
+        <w:t>HyperAlert</w:t>
+      </w:r>
+      <w:proofErr w:type="spellEnd"/>
+      <w:r>
+        <w:t xml:space="preserve"> Structure</w:t>
+      </w:r>
+    </w:p>
+    <w:p>
+      <w:pPr>
+        <w:pStyle w:val="ListParagraph"/>
+        <w:numPr>
+          <w:ilvl w:val="4"/>
+          <w:numId w:val="1"/>
+        </w:numPr>
+      </w:pPr>
+      <w:proofErr w:type="spellStart"/>
+      <w:r>
+        <w:t>HyperAlert</w:t>
+      </w:r>
+      <w:proofErr w:type="spellEnd"/>
+      <w:r>
+        <w:t xml:space="preserve">: Facts + </w:t>
+      </w:r>
+      <w:proofErr w:type="spellStart"/>
+      <w:r>
+        <w:t>HATName</w:t>
+      </w:r>
+      <w:proofErr w:type="spellEnd"/>
+      <w:r>
+        <w:t xml:space="preserve"> +</w:t>
+      </w:r>
+      <w:proofErr w:type="spellStart"/>
+      <w:r>
+        <w:t>beginTime</w:t>
+      </w:r>
+      <w:proofErr w:type="spellEnd"/>
+      <w:r>
+        <w:t xml:space="preserve">+ </w:t>
+      </w:r>
+      <w:proofErr w:type="spellStart"/>
+      <w:r>
+        <w:t>endTime</w:t>
+      </w:r>
+      <w:proofErr w:type="spellEnd"/>
+    </w:p>
+    <w:p>
+      <w:pPr>
+        <w:pStyle w:val="ListParagraph"/>
+        <w:numPr>
+          <w:ilvl w:val="4"/>
+          <w:numId w:val="1"/>
+        </w:numPr>
+      </w:pPr>
+      <w:proofErr w:type="spellStart"/>
+      <w:r>
+        <w:t>HyperAlert:Cons</w:t>
+      </w:r>
+      <w:proofErr w:type="spellEnd"/>
+      <w:r>
+        <w:t xml:space="preserve"> + Pres + </w:t>
+      </w:r>
+      <w:proofErr w:type="spellStart"/>
+      <w:r>
+        <w:t>beginTime</w:t>
+      </w:r>
+      <w:proofErr w:type="spellEnd"/>
+      <w:r>
+        <w:t xml:space="preserve"> + </w:t>
+      </w:r>
+      <w:proofErr w:type="spellStart"/>
+      <w:r>
+        <w:t>endTime</w:t>
+      </w:r>
+      <w:proofErr w:type="spellEnd"/>
+    </w:p>
+    <w:p>
+      <w:pPr>
+        <w:pStyle w:val="ListParagraph"/>
+        <w:numPr>
+          <w:ilvl w:val="3"/>
+          <w:numId w:val="1"/>
+        </w:numPr>
+      </w:pPr>
+      <w:r>
+        <w:t>After discussion, option a is selected</w:t>
+      </w:r>
+    </w:p>
+    <w:p>
+      <w:pPr>
+        <w:pStyle w:val="ListParagraph"/>
+        <w:numPr>
+          <w:ilvl w:val="3"/>
+          <w:numId w:val="1"/>
+        </w:numPr>
+      </w:pPr>
+      <w:proofErr w:type="spellStart"/>
+      <w:r>
+        <w:t>Config</w:t>
+      </w:r>
+      <w:proofErr w:type="spellEnd"/>
+      <w:r>
+        <w:t xml:space="preserve">: Aggregation, </w:t>
+      </w:r>
+      <w:proofErr w:type="gramStart"/>
+      <w:r>
+        <w:t>Analysis ???</w:t>
+      </w:r>
+      <w:proofErr w:type="gramEnd"/>
+    </w:p>
+    <w:p>
+      <w:pPr>
+        <w:pStyle w:val="ListParagraph"/>
+        <w:numPr>
+          <w:ilvl w:val="2"/>
+          <w:numId w:val="1"/>
+        </w:numPr>
+      </w:pPr>
+      <w:r>
+        <w:t>Process 6:</w:t>
+      </w:r>
+    </w:p>
+    <w:p>
+      <w:pPr>
+        <w:pStyle w:val="ListParagraph"/>
+        <w:numPr>
+          <w:ilvl w:val="3"/>
+          <w:numId w:val="1"/>
+        </w:numPr>
+      </w:pPr>
+      <w:r>
+        <w:t>Vulnerabilities DB: move to level 0 DFD</w:t>
+      </w:r>
+    </w:p>
+    <w:p>
+      <w:pPr>
+        <w:pStyle w:val="ListParagraph"/>
+        <w:numPr>
+          <w:ilvl w:val="3"/>
+          <w:numId w:val="1"/>
+        </w:numPr>
+      </w:pPr>
+      <w:r>
+        <w:t xml:space="preserve">Command is an input data </w:t>
+      </w:r>
+      <w:proofErr w:type="gramStart"/>
+      <w:r>
+        <w:t>flow ???</w:t>
+      </w:r>
+      <w:proofErr w:type="gramEnd"/>
+    </w:p>
+    <w:p>
+      <w:pPr>
+        <w:pStyle w:val="ListParagraph"/>
+        <w:numPr>
+          <w:ilvl w:val="2"/>
+          <w:numId w:val="1"/>
+        </w:numPr>
+      </w:pPr>
+      <w:r>
+        <w:t>Process4:</w:t>
+      </w:r>
+    </w:p>
+    <w:p>
+      <w:pPr>
+        <w:pStyle w:val="ListParagraph"/>
+        <w:numPr>
+          <w:ilvl w:val="3"/>
+          <w:numId w:val="1"/>
+        </w:numPr>
+      </w:pPr>
+      <w:proofErr w:type="spellStart"/>
+      <w:r>
+        <w:t>MVDConfig</w:t>
+      </w:r>
+      <w:proofErr w:type="spellEnd"/>
+      <w:r>
+        <w:t xml:space="preserve">: Process 2 will adapt to the data structure of </w:t>
+      </w:r>
+      <w:proofErr w:type="spellStart"/>
+      <w:r>
+        <w:t>MVDConfig</w:t>
+      </w:r>
+      <w:proofErr w:type="spellEnd"/>
     </w:p>
     <w:p>
       <w:pPr>
@@ -80,6 +346,80 @@
       </w:r>
       <w:bookmarkStart w:id="0" w:name="_GoBack"/>
       <w:bookmarkEnd w:id="0"/>
+    </w:p>
+    <w:p>
+      <w:pPr>
+        <w:pStyle w:val="ListParagraph"/>
+        <w:numPr>
+          <w:ilvl w:val="1"/>
+          <w:numId w:val="1"/>
+        </w:numPr>
+      </w:pPr>
+      <w:r>
+        <w:t>Ask teacher:</w:t>
+      </w:r>
+    </w:p>
+    <w:p>
+      <w:pPr>
+        <w:pStyle w:val="ListParagraph"/>
+        <w:numPr>
+          <w:ilvl w:val="2"/>
+          <w:numId w:val="1"/>
+        </w:numPr>
+      </w:pPr>
+      <w:r>
+        <w:t xml:space="preserve">How control flow is </w:t>
+      </w:r>
+      <w:proofErr w:type="gramStart"/>
+      <w:r>
+        <w:t>processed ?</w:t>
+      </w:r>
+      <w:proofErr w:type="gramEnd"/>
+    </w:p>
+    <w:p>
+      <w:pPr>
+        <w:pStyle w:val="ListParagraph"/>
+        <w:numPr>
+          <w:ilvl w:val="2"/>
+          <w:numId w:val="1"/>
+        </w:numPr>
+      </w:pPr>
+      <w:r>
+        <w:t xml:space="preserve">DFD depends on how users input </w:t>
+      </w:r>
+      <w:proofErr w:type="gramStart"/>
+      <w:r>
+        <w:t>data ?</w:t>
+      </w:r>
+      <w:proofErr w:type="gramEnd"/>
+    </w:p>
+    <w:p>
+      <w:pPr>
+        <w:pStyle w:val="ListParagraph"/>
+        <w:numPr>
+          <w:ilvl w:val="2"/>
+          <w:numId w:val="1"/>
+        </w:numPr>
+      </w:pPr>
+      <w:r>
+        <w:t xml:space="preserve">If two processes use the same data flow, how to decide the data structure of this data </w:t>
+      </w:r>
+      <w:proofErr w:type="gramStart"/>
+      <w:r>
+        <w:t>flow ?</w:t>
+      </w:r>
+      <w:proofErr w:type="gramEnd"/>
+      <w:r>
+        <w:t xml:space="preserve"> Base on which </w:t>
+      </w:r>
+      <w:proofErr w:type="gramStart"/>
+      <w:r>
+        <w:t>process ?</w:t>
+      </w:r>
+      <w:proofErr w:type="gramEnd"/>
+      <w:r>
+        <w:t xml:space="preserve"> </w:t>
+      </w:r>
     </w:p>
     <w:sectPr>
       <w:pgSz w:w="12240" w:h="15840"/>
@@ -92,11 +432,11 @@
 </file>
 
 <file path=word/numbering.xml><?xml version="1.0" encoding="utf-8"?>
-<w:numbering xmlns:wpc="http://schemas.microsoft.com/office/word/2010/wordprocessingCanvas" xmlns:mc="http://schemas.openxmlformats.org/markup-compatibility/2006" xmlns:o="urn:schemas-microsoft-com:office:office" xmlns:r="http://schemas.openxmlformats.org/officeDocument/2006/relationships" xmlns:m="http://schemas.openxmlformats.org/officeDocument/2006/math" xmlns:v="urn:schemas-microsoft-com:vml" xmlns:wp14="http://schemas.microsoft.com/office/word/2010/wordprocessingDrawing" xmlns:wp="http://schemas.openxmlformats.org/drawingml/2006/wordprocessingDrawing" xmlns:w10="urn:schemas-microsoft-com:office:word" xmlns:w="http://schemas.openxmlformats.org/wordprocessingml/2006/main" xmlns:w14="http://schemas.microsoft.com/office/word/2010/wordml" xmlns:wpg="http://schemas.microsoft.com/office/word/2010/wordprocessingGroup" xmlns:wpi="http://schemas.microsoft.com/office/word/2010/wordprocessingInk" xmlns:wne="http://schemas.microsoft.com/office/word/2006/wordml" xmlns:wps="http://schemas.microsoft.com/office/word/2010/wordprocessingShape" mc:Ignorable="w14 wp14">
+<w:numbering xmlns:ve="http://schemas.openxmlformats.org/markup-compatibility/2006" xmlns:o="urn:schemas-microsoft-com:office:office" xmlns:r="http://schemas.openxmlformats.org/officeDocument/2006/relationships" xmlns:m="http://schemas.openxmlformats.org/officeDocument/2006/math" xmlns:v="urn:schemas-microsoft-com:vml" xmlns:wp="http://schemas.openxmlformats.org/drawingml/2006/wordprocessingDrawing" xmlns:w10="urn:schemas-microsoft-com:office:word" xmlns:w="http://schemas.openxmlformats.org/wordprocessingml/2006/main" xmlns:wne="http://schemas.microsoft.com/office/word/2006/wordml">
   <w:abstractNum w:abstractNumId="0">
     <w:nsid w:val="49CC6B21"/>
     <w:multiLevelType w:val="hybridMultilevel"/>
-    <w:tmpl w:val="1CEE47E2"/>
+    <w:tmpl w:val="E6140C04"/>
     <w:lvl w:ilvl="0" w:tplc="0409000F">
       <w:start w:val="1"/>
       <w:numFmt w:val="decimal"/>
@@ -115,7 +455,7 @@
         <w:ind w:left="1440" w:hanging="360"/>
       </w:pPr>
     </w:lvl>
-    <w:lvl w:ilvl="2" w:tplc="0409001B" w:tentative="1">
+    <w:lvl w:ilvl="2" w:tplc="0409001B">
       <w:start w:val="1"/>
       <w:numFmt w:val="lowerRoman"/>
       <w:lvlText w:val="%3."/>
@@ -124,16 +464,19 @@
         <w:ind w:left="2160" w:hanging="180"/>
       </w:pPr>
     </w:lvl>
-    <w:lvl w:ilvl="3" w:tplc="0409000F" w:tentative="1">
+    <w:lvl w:ilvl="3" w:tplc="042A0001">
       <w:start w:val="1"/>
-      <w:numFmt w:val="decimal"/>
-      <w:lvlText w:val="%4."/>
+      <w:numFmt w:val="bullet"/>
+      <w:lvlText w:val=""/>
       <w:lvlJc w:val="left"/>
       <w:pPr>
         <w:ind w:left="2880" w:hanging="360"/>
       </w:pPr>
+      <w:rPr>
+        <w:rFonts w:ascii="Symbol" w:hAnsi="Symbol" w:hint="default"/>
+      </w:rPr>
     </w:lvl>
-    <w:lvl w:ilvl="4" w:tplc="04090019" w:tentative="1">
+    <w:lvl w:ilvl="4" w:tplc="04090019">
       <w:start w:val="1"/>
       <w:numFmt w:val="lowerLetter"/>
       <w:lvlText w:val="%5."/>
@@ -186,7 +529,7 @@
 </file>
 
 <file path=word/styles.xml><?xml version="1.0" encoding="utf-8"?>
-<w:styles xmlns:mc="http://schemas.openxmlformats.org/markup-compatibility/2006" xmlns:r="http://schemas.openxmlformats.org/officeDocument/2006/relationships" xmlns:w="http://schemas.openxmlformats.org/wordprocessingml/2006/main" xmlns:w14="http://schemas.microsoft.com/office/word/2010/wordml" mc:Ignorable="w14">
+<w:styles xmlns:r="http://schemas.openxmlformats.org/officeDocument/2006/relationships" xmlns:w="http://schemas.openxmlformats.org/wordprocessingml/2006/main">
   <w:docDefaults>
     <w:rPrDefault>
       <w:rPr>
@@ -344,6 +687,7 @@
   <w:style w:type="paragraph" w:default="1" w:styleId="Normal">
     <w:name w:val="Normal"/>
     <w:qFormat/>
+    <w:rsid w:val="008537ED"/>
   </w:style>
   <w:style w:type="character" w:default="1" w:styleId="DefaultParagraphFont">
     <w:name w:val="Default Paragraph Font"/>
@@ -356,6 +700,7 @@
     <w:uiPriority w:val="99"/>
     <w:semiHidden/>
     <w:unhideWhenUsed/>
+    <w:qFormat/>
     <w:tblPr>
       <w:tblInd w:w="0" w:type="dxa"/>
       <w:tblCellMar>

</xml_diff>